<commit_message>
Added diagram to 14/02/19 minutes. Added 18/02/19 minutes
</commit_message>
<xml_diff>
--- a/Meeting minutes/14Feb19_Minutes.docx
+++ b/Meeting minutes/14Feb19_Minutes.docx
@@ -430,16 +430,8 @@
               <w:rPr>
                 <w:sz w:val="24"/>
               </w:rPr>
-              <w:t xml:space="preserve">Ismael </w:t>
+              <w:t>Ismael Florit</w:t>
             </w:r>
-            <w:proofErr w:type="spellStart"/>
-            <w:r>
-              <w:rPr>
-                <w:sz w:val="24"/>
-              </w:rPr>
-              <w:t>Florit</w:t>
-            </w:r>
-            <w:proofErr w:type="spellEnd"/>
             <w:r>
               <w:rPr>
                 <w:sz w:val="24"/>
@@ -520,129 +512,6 @@
           </w:p>
         </w:tc>
       </w:tr>
-      <w:tr>
-        <w:trPr>
-          <w:trHeight w:val="234"/>
-        </w:trPr>
-        <w:tc>
-          <w:tcPr>
-            <w:tcW w:w="5353" w:type="dxa"/>
-            <w:tcBorders>
-              <w:top w:val="single" w:sz="4" w:space="0" w:color="auto"/>
-              <w:left w:val="single" w:sz="4" w:space="0" w:color="auto"/>
-              <w:bottom w:val="single" w:sz="4" w:space="0" w:color="auto"/>
-              <w:right w:val="single" w:sz="4" w:space="0" w:color="auto"/>
-            </w:tcBorders>
-          </w:tcPr>
-          <w:p>
-            <w:pPr>
-              <w:rPr>
-                <w:sz w:val="24"/>
-              </w:rPr>
-            </w:pPr>
-          </w:p>
-        </w:tc>
-        <w:tc>
-          <w:tcPr>
-            <w:tcW w:w="5103" w:type="dxa"/>
-            <w:tcBorders>
-              <w:top w:val="single" w:sz="4" w:space="0" w:color="auto"/>
-              <w:left w:val="single" w:sz="4" w:space="0" w:color="auto"/>
-              <w:bottom w:val="single" w:sz="4" w:space="0" w:color="auto"/>
-              <w:right w:val="single" w:sz="4" w:space="0" w:color="auto"/>
-            </w:tcBorders>
-          </w:tcPr>
-          <w:p>
-            <w:pPr>
-              <w:rPr>
-                <w:sz w:val="24"/>
-              </w:rPr>
-            </w:pPr>
-          </w:p>
-        </w:tc>
-      </w:tr>
-      <w:tr>
-        <w:trPr>
-          <w:trHeight w:val="234"/>
-        </w:trPr>
-        <w:tc>
-          <w:tcPr>
-            <w:tcW w:w="5353" w:type="dxa"/>
-            <w:tcBorders>
-              <w:top w:val="single" w:sz="4" w:space="0" w:color="auto"/>
-              <w:left w:val="single" w:sz="4" w:space="0" w:color="auto"/>
-              <w:bottom w:val="single" w:sz="4" w:space="0" w:color="auto"/>
-              <w:right w:val="single" w:sz="4" w:space="0" w:color="auto"/>
-            </w:tcBorders>
-          </w:tcPr>
-          <w:p>
-            <w:pPr>
-              <w:rPr>
-                <w:sz w:val="24"/>
-              </w:rPr>
-            </w:pPr>
-          </w:p>
-        </w:tc>
-        <w:tc>
-          <w:tcPr>
-            <w:tcW w:w="5103" w:type="dxa"/>
-            <w:tcBorders>
-              <w:top w:val="single" w:sz="4" w:space="0" w:color="auto"/>
-              <w:left w:val="single" w:sz="4" w:space="0" w:color="auto"/>
-              <w:bottom w:val="single" w:sz="4" w:space="0" w:color="auto"/>
-              <w:right w:val="single" w:sz="4" w:space="0" w:color="auto"/>
-            </w:tcBorders>
-          </w:tcPr>
-          <w:p>
-            <w:pPr>
-              <w:rPr>
-                <w:sz w:val="24"/>
-              </w:rPr>
-            </w:pPr>
-          </w:p>
-        </w:tc>
-      </w:tr>
-      <w:tr>
-        <w:trPr>
-          <w:trHeight w:val="234"/>
-        </w:trPr>
-        <w:tc>
-          <w:tcPr>
-            <w:tcW w:w="5353" w:type="dxa"/>
-            <w:tcBorders>
-              <w:top w:val="single" w:sz="4" w:space="0" w:color="auto"/>
-              <w:left w:val="single" w:sz="4" w:space="0" w:color="auto"/>
-              <w:bottom w:val="single" w:sz="4" w:space="0" w:color="auto"/>
-              <w:right w:val="single" w:sz="4" w:space="0" w:color="auto"/>
-            </w:tcBorders>
-          </w:tcPr>
-          <w:p>
-            <w:pPr>
-              <w:rPr>
-                <w:sz w:val="24"/>
-              </w:rPr>
-            </w:pPr>
-          </w:p>
-        </w:tc>
-        <w:tc>
-          <w:tcPr>
-            <w:tcW w:w="5103" w:type="dxa"/>
-            <w:tcBorders>
-              <w:top w:val="single" w:sz="4" w:space="0" w:color="auto"/>
-              <w:left w:val="single" w:sz="4" w:space="0" w:color="auto"/>
-              <w:bottom w:val="single" w:sz="4" w:space="0" w:color="auto"/>
-              <w:right w:val="single" w:sz="4" w:space="0" w:color="auto"/>
-            </w:tcBorders>
-          </w:tcPr>
-          <w:p>
-            <w:pPr>
-              <w:rPr>
-                <w:sz w:val="24"/>
-              </w:rPr>
-            </w:pPr>
-          </w:p>
-        </w:tc>
-      </w:tr>
     </w:tbl>
     <w:p>
       <w:pPr>
@@ -841,14 +710,8 @@
           <w:ilvl w:val="0"/>
           <w:numId w:val="4"/>
         </w:numPr>
-        <w:rPr>
-          <w:highlight w:val="yellow"/>
-        </w:rPr>
-      </w:pPr>
-      <w:r>
-        <w:rPr>
-          <w:highlight w:val="yellow"/>
-        </w:rPr>
+      </w:pPr>
+      <w:r>
         <w:t>Need to include V1 of Class Diagram</w:t>
       </w:r>
     </w:p>
@@ -864,13 +727,7 @@
         <w:rPr>
           <w:b/>
         </w:rPr>
-        <w:t xml:space="preserve">Item 1: </w:t>
-      </w:r>
-      <w:r>
-        <w:rPr>
-          <w:b/>
-        </w:rPr>
-        <w:t>Final review of Use Case Diagram</w:t>
+        <w:t>Item 1: Final review of Use Case Diagram</w:t>
       </w:r>
     </w:p>
     <w:p>
@@ -897,10 +754,7 @@
         <w:t>BM produces a printed version with recommended amendments</w:t>
       </w:r>
       <w:r>
-        <w:t xml:space="preserve"> – firstly to </w:t>
-      </w:r>
-      <w:r>
-        <w:t>remove the Actor: Admin</w:t>
+        <w:t xml:space="preserve"> – firstly to remove the Actor: Admin</w:t>
       </w:r>
     </w:p>
     <w:p>
@@ -912,16 +766,7 @@
         </w:numPr>
       </w:pPr>
       <w:r>
-        <w:t xml:space="preserve">CC still wonders if this is too simplistic but majority/final </w:t>
-      </w:r>
-      <w:r>
-        <w:t>decision</w:t>
-      </w:r>
-      <w:r>
-        <w:t xml:space="preserve"> is</w:t>
-      </w:r>
-      <w:r>
-        <w:t xml:space="preserve"> to and stick to one Actor: Player</w:t>
+        <w:t>CC still wonders if this is too simplistic but majority/final decision is to and stick to one Actor: Player</w:t>
       </w:r>
     </w:p>
     <w:p>
@@ -999,19 +844,307 @@
         </w:numPr>
       </w:pPr>
       <w:r>
-        <w:t xml:space="preserve">CC questions if </w:t>
-      </w:r>
-      <w:r>
-        <w:t>functionality</w:t>
-      </w:r>
-      <w:r>
-        <w:t xml:space="preserve"> is</w:t>
-      </w:r>
+        <w:t>CC questions if functionality is repeating, should it be removed and reformulated into a separate use case?</w:t>
+      </w:r>
+    </w:p>
+    <w:p>
+      <w:pPr>
+        <w:pStyle w:val="ListParagraph"/>
+        <w:numPr>
+          <w:ilvl w:val="0"/>
+          <w:numId w:val="4"/>
+        </w:numPr>
+      </w:pPr>
+      <w:r>
+        <w:t>After discussion, team agree to keep diagram as it is.  TL outlines the need to move on to next phase</w:t>
+      </w:r>
+    </w:p>
+    <w:p>
+      <w:pPr>
+        <w:pStyle w:val="ListParagraph"/>
+        <w:numPr>
+          <w:ilvl w:val="0"/>
+          <w:numId w:val="4"/>
+        </w:numPr>
+      </w:pPr>
+      <w:r>
+        <w:t>IF implements final changes</w:t>
+      </w:r>
+      <w:r>
+        <w:t xml:space="preserve"> to the diagram</w:t>
+      </w:r>
+    </w:p>
+    <w:p/>
+    <w:p>
+      <w:pPr>
+        <w:rPr>
+          <w:b/>
+        </w:rPr>
+      </w:pPr>
+      <w:r>
+        <w:rPr>
+          <w:b/>
+        </w:rPr>
+        <w:t xml:space="preserve">Item </w:t>
+      </w:r>
+      <w:r>
+        <w:rPr>
+          <w:b/>
+        </w:rPr>
+        <w:t>2</w:t>
+      </w:r>
+      <w:r>
+        <w:rPr>
+          <w:b/>
+        </w:rPr>
+        <w:t xml:space="preserve">: </w:t>
+      </w:r>
+      <w:r>
+        <w:rPr>
+          <w:b/>
+        </w:rPr>
+        <w:t>Draw</w:t>
+      </w:r>
+      <w:r>
+        <w:rPr>
+          <w:b/>
+        </w:rPr>
+        <w:t xml:space="preserve"> C</w:t>
+      </w:r>
+      <w:r>
+        <w:rPr>
+          <w:b/>
+        </w:rPr>
+        <w:t>la</w:t>
+      </w:r>
+      <w:r>
+        <w:rPr>
+          <w:b/>
+        </w:rPr>
+        <w:t>s</w:t>
+      </w:r>
+      <w:r>
+        <w:rPr>
+          <w:b/>
+        </w:rPr>
+        <w:t>s</w:t>
+      </w:r>
+      <w:r>
+        <w:rPr>
+          <w:b/>
+        </w:rPr>
+        <w:t xml:space="preserve"> Diagram</w:t>
+      </w:r>
+      <w:r>
+        <w:rPr>
+          <w:b/>
+        </w:rPr>
+        <w:t xml:space="preserve"> Based on Use Cases</w:t>
+      </w:r>
+    </w:p>
+    <w:p>
+      <w:pPr>
+        <w:pStyle w:val="ListParagraph"/>
+        <w:numPr>
+          <w:ilvl w:val="0"/>
+          <w:numId w:val="5"/>
+        </w:numPr>
+      </w:pPr>
+      <w:r>
+        <w:t>IF proposes some provisional classes already drawn in Draw IO</w:t>
+      </w:r>
+    </w:p>
+    <w:p>
+      <w:pPr>
+        <w:pStyle w:val="ListParagraph"/>
+        <w:numPr>
+          <w:ilvl w:val="0"/>
+          <w:numId w:val="5"/>
+        </w:numPr>
+      </w:pPr>
+      <w:r>
+        <w:t xml:space="preserve">Adjustments made to names to </w:t>
+      </w:r>
+      <w:proofErr w:type="spellStart"/>
+      <w:r>
+        <w:t>standarise</w:t>
+      </w:r>
+      <w:proofErr w:type="spellEnd"/>
+      <w:r>
+        <w:t xml:space="preserve"> terminology based on TL’s rules document</w:t>
+      </w:r>
+      <w:r>
+        <w:t xml:space="preserve"> e.g. spaces not </w:t>
+      </w:r>
+      <w:proofErr w:type="gramStart"/>
+      <w:r>
+        <w:t>squares</w:t>
+      </w:r>
+      <w:proofErr w:type="gramEnd"/>
+    </w:p>
+    <w:p>
+      <w:pPr>
+        <w:pStyle w:val="ListParagraph"/>
+        <w:numPr>
+          <w:ilvl w:val="0"/>
+          <w:numId w:val="5"/>
+        </w:numPr>
+      </w:pPr>
+      <w:r>
+        <w:t xml:space="preserve">DK </w:t>
+      </w:r>
+      <w:r>
+        <w:t xml:space="preserve">explains use of </w:t>
+      </w:r>
+      <w:proofErr w:type="spellStart"/>
+      <w:r>
+        <w:t>Enums</w:t>
+      </w:r>
+      <w:proofErr w:type="spellEnd"/>
+      <w:r>
+        <w:t xml:space="preserve"> for the names of the squares</w:t>
+      </w:r>
+    </w:p>
+    <w:p>
+      <w:pPr>
+        <w:pStyle w:val="ListParagraph"/>
+        <w:numPr>
+          <w:ilvl w:val="0"/>
+          <w:numId w:val="5"/>
+        </w:numPr>
+      </w:pPr>
+      <w:r>
+        <w:t>TL explains action squares will be instantiated as different objects – runway, Invest NI etc.</w:t>
+      </w:r>
+    </w:p>
+    <w:p>
+      <w:pPr>
+        <w:pStyle w:val="ListParagraph"/>
+        <w:numPr>
+          <w:ilvl w:val="0"/>
+          <w:numId w:val="5"/>
+        </w:numPr>
+      </w:pPr>
+      <w:r>
+        <w:t xml:space="preserve">DK/IF propose an </w:t>
+      </w:r>
+      <w:proofErr w:type="spellStart"/>
+      <w:r>
+        <w:t>add</w:t>
+      </w:r>
+      <w:proofErr w:type="spellEnd"/>
+      <w:r>
+        <w:t xml:space="preserve"> space feature for the Board class to be achieved with an array list</w:t>
+      </w:r>
+    </w:p>
+    <w:p>
+      <w:pPr>
+        <w:pStyle w:val="ListParagraph"/>
+        <w:numPr>
+          <w:ilvl w:val="0"/>
+          <w:numId w:val="5"/>
+        </w:numPr>
+      </w:pPr>
+      <w:r>
+        <w:t xml:space="preserve">CC revisits the requirements on this point, specifically ‘customers </w:t>
+      </w:r>
+      <w:proofErr w:type="gramStart"/>
+      <w:r>
+        <w:t>does</w:t>
+      </w:r>
+      <w:proofErr w:type="gramEnd"/>
+      <w:r>
+        <w:t xml:space="preserve"> not want more square.’</w:t>
+      </w:r>
+    </w:p>
+    <w:p>
+      <w:pPr>
+        <w:pStyle w:val="ListParagraph"/>
+        <w:numPr>
+          <w:ilvl w:val="0"/>
+          <w:numId w:val="5"/>
+        </w:numPr>
+      </w:pPr>
+      <w:r>
+        <w:t>DK/IF/TL reassure that it is an extensibility feature rather than a direct implementation</w:t>
+      </w:r>
+    </w:p>
+    <w:p>
+      <w:pPr>
+        <w:pStyle w:val="ListParagraph"/>
+        <w:numPr>
+          <w:ilvl w:val="0"/>
+          <w:numId w:val="5"/>
+        </w:numPr>
+      </w:pPr>
+      <w:r>
+        <w:t>Other classes with attributes and methods discussed include Start-up Space and Dice</w:t>
+      </w:r>
+    </w:p>
+    <w:p>
+      <w:pPr>
+        <w:pStyle w:val="ListParagraph"/>
+        <w:numPr>
+          <w:ilvl w:val="0"/>
+          <w:numId w:val="5"/>
+        </w:numPr>
+      </w:pPr>
+      <w:r>
+        <w:t>IF feels Dice should have no attribute</w:t>
+      </w:r>
+      <w:r>
+        <w:t>,</w:t>
+      </w:r>
+      <w:r>
+        <w:t xml:space="preserve"> as this can be included in the method –</w:t>
+      </w:r>
+      <w:r>
+        <w:t xml:space="preserve"> all</w:t>
+      </w:r>
+      <w:r>
+        <w:t> other team members justify why they think an attribute should be used</w:t>
+      </w:r>
+      <w:r>
+        <w:t xml:space="preserve"> (</w:t>
+      </w:r>
+      <w:proofErr w:type="spellStart"/>
+      <w:r>
+        <w:t>e.g</w:t>
+      </w:r>
+      <w:proofErr w:type="spellEnd"/>
+      <w:r>
+        <w:t xml:space="preserve"> coupling by TL</w:t>
+      </w:r>
+      <w:r>
+        <w:t xml:space="preserve">) and majority goes with attribute </w:t>
+      </w:r>
+    </w:p>
+    <w:p>
+      <w:pPr>
+        <w:pStyle w:val="ListParagraph"/>
+        <w:numPr>
+          <w:ilvl w:val="0"/>
+          <w:numId w:val="5"/>
+        </w:numPr>
+      </w:pPr>
+      <w:r>
+        <w:t xml:space="preserve">DK walks through the action of the game on the whiteboard, mapping out several other features for discussion, including how passing Invest NI will be recognised </w:t>
+      </w:r>
+      <w:proofErr w:type="spellStart"/>
+      <w:r>
+        <w:t>anmd</w:t>
+      </w:r>
+      <w:proofErr w:type="spellEnd"/>
       <w:r>
         <w:t xml:space="preserve"> </w:t>
       </w:r>
-      <w:r>
-        <w:t>repeating, should it be removed and reformulated into a separate use case?</w:t>
+      <w:proofErr w:type="spellStart"/>
+      <w:r>
+        <w:t>implementedfor</w:t>
+      </w:r>
+      <w:proofErr w:type="spellEnd"/>
+      <w:r>
+        <w:t xml:space="preserve"> each complete lap of the board</w:t>
       </w:r>
     </w:p>
     <w:p>
@@ -1019,11 +1152,11 @@
         <w:pStyle w:val="ListParagraph"/>
         <w:numPr>
           <w:ilvl w:val="0"/>
-          <w:numId w:val="4"/>
-        </w:numPr>
-      </w:pPr>
-      <w:r>
-        <w:t>After discussion, team agree to keep diagram as it is.  TL outlines the need to move on to next phase</w:t>
+          <w:numId w:val="5"/>
+        </w:numPr>
+      </w:pPr>
+      <w:r>
+        <w:t>Team agree on creating a glossary for the terms specific to the game e.g. IF proposes Turns Engine as a class name</w:t>
       </w:r>
     </w:p>
     <w:p>
@@ -1031,82 +1164,11 @@
         <w:pStyle w:val="ListParagraph"/>
         <w:numPr>
           <w:ilvl w:val="0"/>
-          <w:numId w:val="4"/>
-        </w:numPr>
-      </w:pPr>
-      <w:r>
-        <w:t>IF implements final changes</w:t>
-      </w:r>
-      <w:r>
-        <w:t xml:space="preserve"> to the diagram</w:t>
-      </w:r>
-    </w:p>
-    <w:p/>
-    <w:p>
-      <w:pPr>
-        <w:rPr>
-          <w:b/>
-        </w:rPr>
-      </w:pPr>
-      <w:r>
-        <w:rPr>
-          <w:b/>
-        </w:rPr>
-        <w:t xml:space="preserve">Item </w:t>
-      </w:r>
-      <w:r>
-        <w:rPr>
-          <w:b/>
-        </w:rPr>
-        <w:t>2</w:t>
-      </w:r>
-      <w:r>
-        <w:rPr>
-          <w:b/>
-        </w:rPr>
-        <w:t xml:space="preserve">: </w:t>
-      </w:r>
-      <w:r>
-        <w:rPr>
-          <w:b/>
-        </w:rPr>
-        <w:t>Draw</w:t>
-      </w:r>
-      <w:r>
-        <w:rPr>
-          <w:b/>
-        </w:rPr>
-        <w:t xml:space="preserve"> C</w:t>
-      </w:r>
-      <w:r>
-        <w:rPr>
-          <w:b/>
-        </w:rPr>
-        <w:t>la</w:t>
-      </w:r>
-      <w:r>
-        <w:rPr>
-          <w:b/>
-        </w:rPr>
-        <w:t>s</w:t>
-      </w:r>
-      <w:r>
-        <w:rPr>
-          <w:b/>
-        </w:rPr>
-        <w:t>s</w:t>
-      </w:r>
-      <w:r>
-        <w:rPr>
-          <w:b/>
-        </w:rPr>
-        <w:t xml:space="preserve"> Diagram</w:t>
-      </w:r>
-      <w:r>
-        <w:rPr>
-          <w:b/>
-        </w:rPr>
-        <w:t xml:space="preserve"> Based on Use Cases</w:t>
+          <w:numId w:val="5"/>
+        </w:numPr>
+      </w:pPr>
+      <w:r>
+        <w:t>IF/BM discuss if paying the licence fee should be part of Turns Engine or if there should be a separate currency operations interface for all currency transactions.</w:t>
       </w:r>
     </w:p>
     <w:p>
@@ -1118,236 +1180,6 @@
         </w:numPr>
       </w:pPr>
       <w:r>
-        <w:t>IF proposes some provisional classes already drawn in Draw IO</w:t>
-      </w:r>
-    </w:p>
-    <w:p>
-      <w:pPr>
-        <w:pStyle w:val="ListParagraph"/>
-        <w:numPr>
-          <w:ilvl w:val="0"/>
-          <w:numId w:val="5"/>
-        </w:numPr>
-      </w:pPr>
-      <w:r>
-        <w:t xml:space="preserve">Adjustments made to names to </w:t>
-      </w:r>
-      <w:proofErr w:type="spellStart"/>
-      <w:r>
-        <w:t>standarise</w:t>
-      </w:r>
-      <w:proofErr w:type="spellEnd"/>
-      <w:r>
-        <w:t xml:space="preserve"> terminology based on TL’s rules document</w:t>
-      </w:r>
-      <w:r>
-        <w:t xml:space="preserve"> e.g. spaces not </w:t>
-      </w:r>
-      <w:proofErr w:type="gramStart"/>
-      <w:r>
-        <w:t>squares</w:t>
-      </w:r>
-      <w:proofErr w:type="gramEnd"/>
-    </w:p>
-    <w:p>
-      <w:pPr>
-        <w:pStyle w:val="ListParagraph"/>
-        <w:numPr>
-          <w:ilvl w:val="0"/>
-          <w:numId w:val="5"/>
-        </w:numPr>
-      </w:pPr>
-      <w:r>
-        <w:t xml:space="preserve">DK </w:t>
-      </w:r>
-      <w:r>
-        <w:t xml:space="preserve">explains use of </w:t>
-      </w:r>
-      <w:proofErr w:type="spellStart"/>
-      <w:r>
-        <w:t>Enums</w:t>
-      </w:r>
-      <w:proofErr w:type="spellEnd"/>
-      <w:r>
-        <w:t xml:space="preserve"> for the names of the squares</w:t>
-      </w:r>
-    </w:p>
-    <w:p>
-      <w:pPr>
-        <w:pStyle w:val="ListParagraph"/>
-        <w:numPr>
-          <w:ilvl w:val="0"/>
-          <w:numId w:val="5"/>
-        </w:numPr>
-      </w:pPr>
-      <w:r>
-        <w:t>TL explains action squares will be instantiated as different objects – runway, Invest NI etc.</w:t>
-      </w:r>
-    </w:p>
-    <w:p>
-      <w:pPr>
-        <w:pStyle w:val="ListParagraph"/>
-        <w:numPr>
-          <w:ilvl w:val="0"/>
-          <w:numId w:val="5"/>
-        </w:numPr>
-      </w:pPr>
-      <w:r>
-        <w:t xml:space="preserve">DK/IF propose an </w:t>
-      </w:r>
-      <w:proofErr w:type="spellStart"/>
-      <w:r>
-        <w:t>add</w:t>
-      </w:r>
-      <w:proofErr w:type="spellEnd"/>
-      <w:r>
-        <w:t xml:space="preserve"> space feature for the Board class to be achieved with an array list</w:t>
-      </w:r>
-    </w:p>
-    <w:p>
-      <w:pPr>
-        <w:pStyle w:val="ListParagraph"/>
-        <w:numPr>
-          <w:ilvl w:val="0"/>
-          <w:numId w:val="5"/>
-        </w:numPr>
-      </w:pPr>
-      <w:r>
-        <w:t xml:space="preserve">CC revisits the requirements on this point, specifically ‘customers </w:t>
-      </w:r>
-      <w:proofErr w:type="gramStart"/>
-      <w:r>
-        <w:t>does</w:t>
-      </w:r>
-      <w:proofErr w:type="gramEnd"/>
-      <w:r>
-        <w:t xml:space="preserve"> not want more square.’</w:t>
-      </w:r>
-    </w:p>
-    <w:p>
-      <w:pPr>
-        <w:pStyle w:val="ListParagraph"/>
-        <w:numPr>
-          <w:ilvl w:val="0"/>
-          <w:numId w:val="5"/>
-        </w:numPr>
-      </w:pPr>
-      <w:r>
-        <w:t>DK/IF/TL reassure that it is an extensibility feature rather than a direct implementation</w:t>
-      </w:r>
-    </w:p>
-    <w:p>
-      <w:pPr>
-        <w:pStyle w:val="ListParagraph"/>
-        <w:numPr>
-          <w:ilvl w:val="0"/>
-          <w:numId w:val="5"/>
-        </w:numPr>
-      </w:pPr>
-      <w:r>
-        <w:t>Other classes with attributes and methods discussed include Start-up Space and Dice</w:t>
-      </w:r>
-    </w:p>
-    <w:p>
-      <w:pPr>
-        <w:pStyle w:val="ListParagraph"/>
-        <w:numPr>
-          <w:ilvl w:val="0"/>
-          <w:numId w:val="5"/>
-        </w:numPr>
-      </w:pPr>
-      <w:r>
-        <w:t>IF feels Dice should have no attribute</w:t>
-      </w:r>
-      <w:r>
-        <w:t>,</w:t>
-      </w:r>
-      <w:r>
-        <w:t xml:space="preserve"> as this can be included in the method –</w:t>
-      </w:r>
-      <w:r>
-        <w:t xml:space="preserve"> all</w:t>
-      </w:r>
-      <w:r>
-        <w:t> other team members justify why they think an attribute should be used</w:t>
-      </w:r>
-      <w:r>
-        <w:t xml:space="preserve"> (</w:t>
-      </w:r>
-      <w:proofErr w:type="spellStart"/>
-      <w:r>
-        <w:t>e.g</w:t>
-      </w:r>
-      <w:proofErr w:type="spellEnd"/>
-      <w:r>
-        <w:t xml:space="preserve"> coupling by TL</w:t>
-      </w:r>
-      <w:r>
-        <w:t xml:space="preserve">) and majority goes with attribute </w:t>
-      </w:r>
-    </w:p>
-    <w:p>
-      <w:pPr>
-        <w:pStyle w:val="ListParagraph"/>
-        <w:numPr>
-          <w:ilvl w:val="0"/>
-          <w:numId w:val="5"/>
-        </w:numPr>
-      </w:pPr>
-      <w:r>
-        <w:t xml:space="preserve">DK walks through the action of the game on the whiteboard, mapping out several other features for discussion, including how passing Invest NI will be recognised </w:t>
-      </w:r>
-      <w:proofErr w:type="spellStart"/>
-      <w:r>
-        <w:t>anmd</w:t>
-      </w:r>
-      <w:proofErr w:type="spellEnd"/>
-      <w:r>
-        <w:t xml:space="preserve"> </w:t>
-      </w:r>
-      <w:proofErr w:type="spellStart"/>
-      <w:r>
-        <w:t>implementedfor</w:t>
-      </w:r>
-      <w:proofErr w:type="spellEnd"/>
-      <w:r>
-        <w:t xml:space="preserve"> each complete lap of the board</w:t>
-      </w:r>
-    </w:p>
-    <w:p>
-      <w:pPr>
-        <w:pStyle w:val="ListParagraph"/>
-        <w:numPr>
-          <w:ilvl w:val="0"/>
-          <w:numId w:val="5"/>
-        </w:numPr>
-      </w:pPr>
-      <w:r>
-        <w:t>Team agree on creating a glossary for the terms specific to the game e.g. IF proposes Turns Engine as a class name</w:t>
-      </w:r>
-    </w:p>
-    <w:p>
-      <w:pPr>
-        <w:pStyle w:val="ListParagraph"/>
-        <w:numPr>
-          <w:ilvl w:val="0"/>
-          <w:numId w:val="5"/>
-        </w:numPr>
-      </w:pPr>
-      <w:r>
-        <w:t>IF/BM discuss if paying the licence fee should be part of Turns Engine or if there should be a separate currency operations interface for all currency transactions.</w:t>
-      </w:r>
-    </w:p>
-    <w:p>
-      <w:pPr>
-        <w:pStyle w:val="ListParagraph"/>
-        <w:numPr>
-          <w:ilvl w:val="0"/>
-          <w:numId w:val="5"/>
-        </w:numPr>
-      </w:pPr>
-      <w:r>
-        <w:lastRenderedPageBreak/>
         <w:t>Team agree to have Currency Operations as an interface</w:t>
       </w:r>
     </w:p>
@@ -1404,13 +1236,7 @@
     <w:p/>
     <w:p>
       <w:r>
-        <w:t xml:space="preserve">All </w:t>
-      </w:r>
-      <w:r>
-        <w:t xml:space="preserve">team </w:t>
-      </w:r>
-      <w:r>
-        <w:t>members to:</w:t>
+        <w:t>All team members to:</w:t>
       </w:r>
     </w:p>
     <w:p>
@@ -1421,8 +1247,25 @@
         </w:numPr>
       </w:pPr>
       <w:r>
-        <w:t>Continue development of Class Diagram for discussion/sign-off at next meeting</w:t>
-      </w:r>
+        <w:t>Prepare for sequence diagram development at next meeting</w:t>
+      </w:r>
+    </w:p>
+    <w:p/>
+    <w:p>
+      <w:r>
+        <w:t>Name &amp; Role (1):</w:t>
+      </w:r>
+      <w:r>
+        <w:t xml:space="preserve"> </w:t>
+      </w:r>
+      <w:r>
+        <w:t xml:space="preserve">Barbara </w:t>
+      </w:r>
+      <w:proofErr w:type="spellStart"/>
+      <w:r>
+        <w:t>Murtland</w:t>
+      </w:r>
+      <w:proofErr w:type="spellEnd"/>
     </w:p>
     <w:p>
       <w:pPr>
@@ -1432,180 +1275,94 @@
         </w:numPr>
       </w:pPr>
       <w:r>
-        <w:t>Prepare for sequence diagram development at next meeting</w:t>
-      </w:r>
+        <w:t>F</w:t>
+      </w:r>
+      <w:r>
+        <w:t>inalise edit of the Use Case Descriptions document</w:t>
+      </w:r>
+      <w:r>
+        <w:t>, with the correct inclusion and extension points.</w:t>
+      </w:r>
+    </w:p>
+    <w:p>
+      <w:pPr>
+        <w:ind w:left="720"/>
+      </w:pPr>
+    </w:p>
+    <w:p>
+      <w:r>
+        <w:t>Name &amp; Role (2):</w:t>
+      </w:r>
+      <w:r>
+        <w:t xml:space="preserve"> </w:t>
+      </w:r>
+      <w:r>
+        <w:t>Colette Casey</w:t>
+      </w:r>
+    </w:p>
+    <w:p>
+      <w:pPr>
+        <w:ind w:left="720"/>
+      </w:pPr>
+    </w:p>
+    <w:p>
+      <w:r>
+        <w:t>Name &amp; Role (3):</w:t>
+      </w:r>
+      <w:r>
+        <w:t xml:space="preserve"> </w:t>
+      </w:r>
+      <w:r>
+        <w:t>Dave Kennedy</w:t>
+      </w:r>
+    </w:p>
+    <w:p>
+      <w:pPr>
+        <w:ind w:left="720"/>
+      </w:pPr>
+    </w:p>
+    <w:p>
+      <w:r>
+        <w:t>Name &amp; Role (4):</w:t>
+      </w:r>
+      <w:r>
+        <w:t xml:space="preserve"> </w:t>
+      </w:r>
+      <w:r>
+        <w:t>Ismael Florit</w:t>
+      </w:r>
+    </w:p>
+    <w:p>
+      <w:pPr>
+        <w:numPr>
+          <w:ilvl w:val="0"/>
+          <w:numId w:val="2"/>
+        </w:numPr>
+      </w:pPr>
+      <w:r>
+        <w:t>Produce meeting minutes (18/02/19)</w:t>
+      </w:r>
+    </w:p>
+    <w:p>
+      <w:pPr>
+        <w:ind w:left="720"/>
+      </w:pPr>
+    </w:p>
+    <w:p>
+      <w:r>
+        <w:t>Name &amp; Role (5):</w:t>
+      </w:r>
+      <w:r>
+        <w:t xml:space="preserve"> </w:t>
+      </w:r>
+      <w:r>
+        <w:t>Timothy Lewis</w:t>
+      </w:r>
+    </w:p>
+    <w:p>
       <w:bookmarkStart w:id="0" w:name="_GoBack"/>
       <w:bookmarkEnd w:id="0"/>
     </w:p>
-    <w:p/>
-    <w:p>
-      <w:r>
-        <w:t>Name &amp; Role (1):</w:t>
-      </w:r>
-      <w:r>
-        <w:t xml:space="preserve"> </w:t>
-      </w:r>
-      <w:r>
-        <w:t xml:space="preserve">Barbara </w:t>
-      </w:r>
-      <w:proofErr w:type="spellStart"/>
-      <w:r>
-        <w:t>Murtland</w:t>
-      </w:r>
-      <w:proofErr w:type="spellEnd"/>
-    </w:p>
-    <w:p>
-      <w:pPr>
-        <w:numPr>
-          <w:ilvl w:val="0"/>
-          <w:numId w:val="2"/>
-        </w:numPr>
-      </w:pPr>
-      <w:r>
-        <w:t>F</w:t>
-      </w:r>
-      <w:r>
-        <w:t xml:space="preserve">inalise edit of the Use Case Descriptions document – standardising </w:t>
-      </w:r>
-      <w:r>
-        <w:t xml:space="preserve">team </w:t>
-      </w:r>
-      <w:r>
-        <w:t xml:space="preserve">submissions </w:t>
-      </w:r>
-    </w:p>
-    <w:p>
-      <w:pPr>
-        <w:ind w:left="720"/>
-      </w:pPr>
-    </w:p>
-    <w:p>
-      <w:r>
-        <w:t>Name &amp; Role (2):</w:t>
-      </w:r>
-      <w:r>
-        <w:t xml:space="preserve"> </w:t>
-      </w:r>
-      <w:r>
-        <w:t>Colette Casey</w:t>
-      </w:r>
-    </w:p>
-    <w:p>
-      <w:pPr>
-        <w:numPr>
-          <w:ilvl w:val="0"/>
-          <w:numId w:val="2"/>
-        </w:numPr>
-      </w:pPr>
-      <w:r>
-        <w:t>Produc</w:t>
-      </w:r>
-      <w:r>
-        <w:t>e</w:t>
-      </w:r>
-      <w:r>
-        <w:t xml:space="preserve"> </w:t>
-      </w:r>
-      <w:r>
-        <w:t xml:space="preserve">meeting </w:t>
-      </w:r>
-      <w:r>
-        <w:t>minutes (14/02/19)</w:t>
-      </w:r>
-    </w:p>
-    <w:p>
-      <w:pPr>
-        <w:ind w:left="720"/>
-      </w:pPr>
-    </w:p>
-    <w:p>
-      <w:r>
-        <w:t>Name &amp; Role (3):</w:t>
-      </w:r>
-      <w:r>
-        <w:t xml:space="preserve"> </w:t>
-      </w:r>
-      <w:r>
-        <w:t>Dave Kennedy</w:t>
-      </w:r>
-    </w:p>
-    <w:p>
-      <w:pPr>
-        <w:numPr>
-          <w:ilvl w:val="0"/>
-          <w:numId w:val="2"/>
-        </w:numPr>
-      </w:pPr>
-      <w:r>
-        <w:t>Continue development of Class Diagram</w:t>
-      </w:r>
-    </w:p>
-    <w:p>
-      <w:pPr>
-        <w:ind w:left="720"/>
-      </w:pPr>
-    </w:p>
-    <w:p>
-      <w:r>
-        <w:t>Name &amp; Role (4):</w:t>
-      </w:r>
-      <w:r>
-        <w:t xml:space="preserve"> </w:t>
-      </w:r>
-      <w:r>
-        <w:t xml:space="preserve">Ismael </w:t>
-      </w:r>
-      <w:proofErr w:type="spellStart"/>
-      <w:r>
-        <w:t>Florit</w:t>
-      </w:r>
-      <w:proofErr w:type="spellEnd"/>
-    </w:p>
-    <w:p>
-      <w:pPr>
-        <w:numPr>
-          <w:ilvl w:val="0"/>
-          <w:numId w:val="2"/>
-        </w:numPr>
-      </w:pPr>
-      <w:r>
-        <w:t>Draw up the Class Diagram discussed to date and post to repository</w:t>
-      </w:r>
-    </w:p>
-    <w:p>
-      <w:pPr>
-        <w:ind w:left="720"/>
-      </w:pPr>
-    </w:p>
-    <w:p>
-      <w:r>
-        <w:t>Name &amp; Role (5):</w:t>
-      </w:r>
-      <w:r>
-        <w:t xml:space="preserve"> </w:t>
-      </w:r>
-      <w:r>
-        <w:t>Timothy Lewis</w:t>
-      </w:r>
-    </w:p>
-    <w:p>
-      <w:pPr>
-        <w:numPr>
-          <w:ilvl w:val="0"/>
-          <w:numId w:val="2"/>
-        </w:numPr>
-      </w:pPr>
-      <w:r>
-        <w:t>B</w:t>
-      </w:r>
-      <w:r>
-        <w:t>ook a room for Monday morning meeting 10.30am-12</w:t>
-      </w:r>
-      <w:r>
-        <w:t>pm</w:t>
-      </w:r>
-    </w:p>
-    <w:p/>
     <w:p/>
     <w:p/>
     <w:p/>
@@ -1700,6 +1457,75 @@
                     <a:prstGeom prst="rect">
                       <a:avLst/>
                     </a:prstGeom>
+                  </pic:spPr>
+                </pic:pic>
+              </a:graphicData>
+            </a:graphic>
+          </wp:inline>
+        </w:drawing>
+      </w:r>
+    </w:p>
+    <w:p>
+      <w:pPr>
+        <w:ind w:left="720"/>
+      </w:pPr>
+    </w:p>
+    <w:p>
+      <w:pPr>
+        <w:ind w:left="720"/>
+      </w:pPr>
+    </w:p>
+    <w:p>
+      <w:pPr>
+        <w:ind w:left="720"/>
+      </w:pPr>
+      <w:r>
+        <w:rPr>
+          <w:noProof/>
+        </w:rPr>
+        <w:lastRenderedPageBreak/>
+        <w:drawing>
+          <wp:inline distT="0" distB="0" distL="0" distR="0" wp14:anchorId="445D92FC" wp14:editId="72A22388">
+            <wp:extent cx="6661150" cy="4572635"/>
+            <wp:effectExtent l="0" t="0" r="6350" b="0"/>
+            <wp:docPr id="4" name="Picture 4"/>
+            <wp:cNvGraphicFramePr>
+              <a:graphicFrameLocks xmlns:a="http://schemas.openxmlformats.org/drawingml/2006/main" noChangeAspect="1"/>
+            </wp:cNvGraphicFramePr>
+            <a:graphic xmlns:a="http://schemas.openxmlformats.org/drawingml/2006/main">
+              <a:graphicData uri="http://schemas.openxmlformats.org/drawingml/2006/picture">
+                <pic:pic xmlns:pic="http://schemas.openxmlformats.org/drawingml/2006/picture">
+                  <pic:nvPicPr>
+                    <pic:cNvPr id="0" name="Picture 6"/>
+                    <pic:cNvPicPr>
+                      <a:picLocks noChangeAspect="1" noChangeArrowheads="1"/>
+                    </pic:cNvPicPr>
+                  </pic:nvPicPr>
+                  <pic:blipFill>
+                    <a:blip r:embed="rId12" cstate="print">
+                      <a:extLst>
+                        <a:ext uri="{28A0092B-C50C-407E-A947-70E740481C1C}">
+                          <a14:useLocalDpi xmlns:a14="http://schemas.microsoft.com/office/drawing/2010/main" val="0"/>
+                        </a:ext>
+                      </a:extLst>
+                    </a:blip>
+                    <a:srcRect/>
+                    <a:stretch>
+                      <a:fillRect/>
+                    </a:stretch>
+                  </pic:blipFill>
+                  <pic:spPr bwMode="auto">
+                    <a:xfrm>
+                      <a:off x="0" y="0"/>
+                      <a:ext cx="6661150" cy="4572635"/>
+                    </a:xfrm>
+                    <a:prstGeom prst="rect">
+                      <a:avLst/>
+                    </a:prstGeom>
+                    <a:noFill/>
+                    <a:ln>
+                      <a:noFill/>
+                    </a:ln>
                   </pic:spPr>
                 </pic:pic>
               </a:graphicData>
@@ -2506,6 +2332,7 @@
     <w:lsdException w:name="HTML Sample" w:semiHidden="1" w:unhideWhenUsed="1"/>
     <w:lsdException w:name="HTML Typewriter" w:semiHidden="1" w:unhideWhenUsed="1"/>
     <w:lsdException w:name="HTML Variable" w:semiHidden="1" w:unhideWhenUsed="1"/>
+    <w:lsdException w:name="Normal Table" w:semiHidden="1" w:unhideWhenUsed="1"/>
     <w:lsdException w:name="annotation subject" w:semiHidden="1" w:unhideWhenUsed="1"/>
     <w:lsdException w:name="No List" w:semiHidden="1" w:unhideWhenUsed="1"/>
     <w:lsdException w:name="Outline List 1" w:semiHidden="1" w:unhideWhenUsed="1"/>
@@ -2549,8 +2376,10 @@
     <w:lsdException w:name="Table Elegant" w:semiHidden="1" w:unhideWhenUsed="1"/>
     <w:lsdException w:name="Table Professional" w:semiHidden="1" w:unhideWhenUsed="1"/>
     <w:lsdException w:name="Table Subtle 1" w:semiHidden="1" w:unhideWhenUsed="1"/>
+    <w:lsdException w:name="Table Subtle 2" w:semiHidden="1" w:unhideWhenUsed="1"/>
     <w:lsdException w:name="Table Web 1" w:semiHidden="1" w:unhideWhenUsed="1"/>
     <w:lsdException w:name="Table Web 2" w:semiHidden="1" w:unhideWhenUsed="1"/>
+    <w:lsdException w:name="Table Web 3" w:semiHidden="1" w:unhideWhenUsed="1"/>
     <w:lsdException w:name="Balloon Text" w:semiHidden="1" w:unhideWhenUsed="1"/>
     <w:lsdException w:name="Table Theme" w:semiHidden="1" w:unhideWhenUsed="1"/>
     <w:lsdException w:name="Placeholder Text" w:semiHidden="1" w:uiPriority="99"/>
@@ -2829,6 +2658,7 @@
   <w:style w:type="character" w:default="1" w:styleId="DefaultParagraphFont">
     <w:name w:val="Default Paragraph Font"/>
     <w:uiPriority w:val="1"/>
+    <w:semiHidden/>
     <w:unhideWhenUsed/>
   </w:style>
   <w:style w:type="table" w:default="1" w:styleId="TableNormal">
@@ -3234,21 +3064,6 @@
 </file>
 
 <file path=customXml/item1.xml><?xml version="1.0" encoding="utf-8"?>
-<p:properties xmlns:p="http://schemas.microsoft.com/office/2006/metadata/properties" xmlns:xsi="http://www.w3.org/2001/XMLSchema-instance">
-  <documentManagement/>
-</p:properties>
-</file>
-
-<file path=customXml/item2.xml><?xml version="1.0" encoding="utf-8"?>
-<?mso-contentType ?>
-<FormTemplates xmlns="http://schemas.microsoft.com/sharepoint/v3/contenttype/forms">
-  <Display>DocumentLibraryForm</Display>
-  <Edit>DocumentLibraryForm</Edit>
-  <New>DocumentLibraryForm</New>
-</FormTemplates>
-</file>
-
-<file path=customXml/item3.xml><?xml version="1.0" encoding="utf-8"?>
 <ct:contentTypeSchema xmlns:ct="http://schemas.microsoft.com/office/2006/metadata/contentType" xmlns:ma="http://schemas.microsoft.com/office/2006/metadata/properties/metaAttributes" ct:_="" ma:_="" ma:contentTypeName="Document" ma:contentTypeID="0x010100CFBBE2CC60E81E47A36546EEC2C89DB2" ma:contentTypeVersion="0" ma:contentTypeDescription="Create a new document." ma:contentTypeScope="" ma:versionID="bf515de6dffa0c7a8f9a2aaa045be10a">
   <xsd:schema xmlns:xsd="http://www.w3.org/2001/XMLSchema" xmlns:xs="http://www.w3.org/2001/XMLSchema" xmlns:p="http://schemas.microsoft.com/office/2006/metadata/properties" targetNamespace="http://schemas.microsoft.com/office/2006/metadata/properties" ma:root="true" ma:fieldsID="1b05d82d297216baf5b26c55225140df">
     <xsd:element name="properties">
@@ -3362,23 +3177,22 @@
 </ct:contentTypeSchema>
 </file>
 
-<file path=customXml/itemProps1.xml><?xml version="1.0" encoding="utf-8"?>
-<ds:datastoreItem xmlns:ds="http://schemas.openxmlformats.org/officeDocument/2006/customXml" ds:itemID="{501187D5-6300-46E3-BA90-AF18E4EA9360}">
-  <ds:schemaRefs>
-    <ds:schemaRef ds:uri="http://schemas.microsoft.com/office/2006/metadata/properties"/>
-  </ds:schemaRefs>
-</ds:datastoreItem>
+<file path=customXml/item2.xml><?xml version="1.0" encoding="utf-8"?>
+<p:properties xmlns:p="http://schemas.microsoft.com/office/2006/metadata/properties" xmlns:xsi="http://www.w3.org/2001/XMLSchema-instance">
+  <documentManagement/>
+</p:properties>
 </file>
 
-<file path=customXml/itemProps2.xml><?xml version="1.0" encoding="utf-8"?>
-<ds:datastoreItem xmlns:ds="http://schemas.openxmlformats.org/officeDocument/2006/customXml" ds:itemID="{273152B5-9368-4C93-BE61-F829BCBAD3E0}">
-  <ds:schemaRefs>
-    <ds:schemaRef ds:uri="http://schemas.microsoft.com/sharepoint/v3/contenttype/forms"/>
-  </ds:schemaRefs>
-</ds:datastoreItem>
+<file path=customXml/item3.xml><?xml version="1.0" encoding="utf-8"?>
+<?mso-contentType ?>
+<FormTemplates xmlns="http://schemas.microsoft.com/sharepoint/v3/contenttype/forms">
+  <Display>DocumentLibraryForm</Display>
+  <Edit>DocumentLibraryForm</Edit>
+  <New>DocumentLibraryForm</New>
+</FormTemplates>
 </file>
 
-<file path=customXml/itemProps3.xml><?xml version="1.0" encoding="utf-8"?>
+<file path=customXml/itemProps1.xml><?xml version="1.0" encoding="utf-8"?>
 <ds:datastoreItem xmlns:ds="http://schemas.openxmlformats.org/officeDocument/2006/customXml" ds:itemID="{25FDCDED-5376-49A7-9010-3F255A28F247}">
   <ds:schemaRefs>
     <ds:schemaRef ds:uri="http://schemas.microsoft.com/office/2006/metadata/contentType"/>
@@ -3392,4 +3206,20 @@
     <ds:schemaRef ds:uri="http://schemas.microsoft.com/office/infopath/2007/PartnerControls"/>
   </ds:schemaRefs>
 </ds:datastoreItem>
+</file>
+
+<file path=customXml/itemProps2.xml><?xml version="1.0" encoding="utf-8"?>
+<ds:datastoreItem xmlns:ds="http://schemas.openxmlformats.org/officeDocument/2006/customXml" ds:itemID="{501187D5-6300-46E3-BA90-AF18E4EA9360}">
+  <ds:schemaRefs>
+    <ds:schemaRef ds:uri="http://schemas.microsoft.com/office/2006/metadata/properties"/>
+  </ds:schemaRefs>
+</ds:datastoreItem>
+</file>
+
+<file path=customXml/itemProps3.xml><?xml version="1.0" encoding="utf-8"?>
+<ds:datastoreItem xmlns:ds="http://schemas.openxmlformats.org/officeDocument/2006/customXml" ds:itemID="{273152B5-9368-4C93-BE61-F829BCBAD3E0}">
+  <ds:schemaRefs>
+    <ds:schemaRef ds:uri="http://schemas.microsoft.com/sharepoint/v3/contenttype/forms"/>
+  </ds:schemaRefs>
+</ds:datastoreItem>
 </file>
</xml_diff>